<commit_message>
Death First Search 2 : OK
</commit_message>
<xml_diff>
--- a/doc/Graphes.docx
+++ b/doc/Graphes.docx
@@ -54,6 +54,17 @@
       </w:r>
     </w:p>
     <w:p/>
+    <w:p>
+      <w:r>
+        <w:t>Le chemin le plus court est A – B – D -G (0-1-3-6) de longueur 6.</w:t>
+      </w:r>
+    </w:p>
+    <w:p/>
+    <w:p>
+      <w:r>
+        <w:t>Si on supprime DG cela devient A-B-F-G (0-1-5-6) de longueur 8.</w:t>
+      </w:r>
+    </w:p>
     <w:sectPr>
       <w:pgSz w:w="11906" w:h="16838"/>
       <w:pgMar w:top="1417" w:right="1417" w:bottom="1417" w:left="1417" w:header="708" w:footer="708" w:gutter="0"/>

</xml_diff>